<commit_message>
updating gay marriage with all dis_ids
</commit_message>
<xml_diff>
--- a/summary/scrape/data/government-debates/summary_pilot_govt_debates.docx
+++ b/summary/scrape/data/government-debates/summary_pilot_govt_debates.docx
@@ -36,7 +36,14 @@
         <w:rPr>
           <w:rFonts w:ascii="Times New Roman" w:hAnsi="Times New Roman" w:cs="Times New Roman"/>
         </w:rPr>
-        <w:t xml:space="preserve">Imagine you are trying to summarize the following debates for a friend. Please read each of the following 5 short debates carefully, summarizing the main points in your own words at the end of each debate. </w:t>
+        <w:t xml:space="preserve">Imagine you are trying to summarize the following debates for a friend. </w:t>
+      </w:r>
+      <w:bookmarkStart w:id="0" w:name="_GoBack"/>
+      <w:r>
+        <w:rPr>
+          <w:rFonts w:ascii="Times New Roman" w:hAnsi="Times New Roman" w:cs="Times New Roman"/>
+        </w:rPr>
+        <w:t xml:space="preserve">Please read each of the following 5 short debates carefully, summarizing the main points in your own words at the end of each debate. </w:t>
       </w:r>
     </w:p>
     <w:p>
@@ -130,8 +137,6 @@
         </w:rPr>
         <w:t>ter 2</w:t>
       </w:r>
-      <w:bookmarkStart w:id="0" w:name="_GoBack"/>
-      <w:bookmarkEnd w:id="0"/>
       <w:r>
         <w:rPr>
           <w:rFonts w:ascii="Times New Roman" w:hAnsi="Times New Roman" w:cs="Times New Roman"/>
@@ -159,6 +164,7 @@
         <w:t xml:space="preserve"> debates are not the same people. </w:t>
       </w:r>
     </w:p>
+    <w:bookmarkEnd w:id="0"/>
     <w:p>
       <w:pPr>
         <w:pStyle w:val="NoSpacing"/>
@@ -1329,10 +1335,7 @@
         <w:pStyle w:val="NoSpacing"/>
       </w:pPr>
       <w:r>
-        <w:t>T</w:t>
-      </w:r>
-      <w:r>
-        <w:t xml:space="preserve">urn No: 1:  S1: </w:t>
+        <w:t xml:space="preserve">Turn No: 1:  S1: </w:t>
       </w:r>
     </w:p>
     <w:p>
@@ -1814,15 +1817,7 @@
       </w:r>
       <w:proofErr w:type="gramEnd"/>
       <w:r>
-        <w:t xml:space="preserve"> said that it is a "double murder" when someone murders a pregnant woman. How can you "murder" a child that has no rights? You have not explained how this can be. Please be clear on the Constitutional basis for claiming that when a stranger kills the baby it's MURDER,... but when the mother </w:t>
-      </w:r>
-      <w:proofErr w:type="gramStart"/>
-      <w:r>
-        <w:t>kills</w:t>
-      </w:r>
-      <w:proofErr w:type="gramEnd"/>
-      <w:r>
-        <w:t xml:space="preserve"> the baby (for any reason she wants) it's not. Sorry, but I need something more than "because I said so."</w:t>
+        <w:t xml:space="preserve"> said that it is a "double murder" when someone murders a pregnant woman. How can you "murder" a child that has no rights? You have not explained how this can be. Please be clear on the Constitutional basis for claiming that when a stranger kills the baby it's MURDER,... but when the mother kills the baby (for any reason she wants) it's not. Sorry, but I need something more than "because I said so."</w:t>
       </w:r>
     </w:p>
     <w:p>

</xml_diff>